<commit_message>
Logboek entry aangepast, nieuwe notities vergelijkingen interface en toolbox.
</commit_message>
<xml_diff>
--- a/Logboek.docx
+++ b/Logboek.docx
@@ -126,23 +126,161 @@
     </w:p>
     <w:p>
       <w:r>
-        <w:t xml:space="preserve">Gekozen om scherm op te nemen via VLC Media Player. </w:t>
+        <w:t xml:space="preserve">Gekozen om scherm op te nemen via VLC Media </w:t>
+      </w:r>
+      <w:proofErr w:type="spellStart"/>
+      <w:r>
+        <w:t>Player</w:t>
+      </w:r>
+      <w:proofErr w:type="spellEnd"/>
+      <w:r>
+        <w:t xml:space="preserve">. </w:t>
       </w:r>
       <w:r>
         <w:t>Geluid wordt door</w:t>
       </w:r>
       <w:r>
         <w:t xml:space="preserve"> een </w:t>
+      </w:r>
+      <w:proofErr w:type="spellStart"/>
+      <w:r>
+        <w:t>Lumix</w:t>
+      </w:r>
+      <w:proofErr w:type="spellEnd"/>
+      <w:r>
+        <w:t xml:space="preserve"> </w:t>
+      </w:r>
+      <w:r>
+        <w:t xml:space="preserve">camera opgenomen tijdens het opnemen van de schermopnames en later in </w:t>
+      </w:r>
+      <w:proofErr w:type="spellStart"/>
+      <w:r>
+        <w:t>Premiere</w:t>
+      </w:r>
+      <w:proofErr w:type="spellEnd"/>
+      <w:r>
+        <w:t xml:space="preserve"> Pro </w:t>
+      </w:r>
+      <w:proofErr w:type="spellStart"/>
+      <w:r>
+        <w:t>samengezet</w:t>
+      </w:r>
+      <w:proofErr w:type="spellEnd"/>
+      <w:r>
+        <w:t xml:space="preserve"> met de schermopnames.</w:t>
+      </w:r>
+    </w:p>
+    <w:p>
+      <w:r>
+        <w:t>Belangrijkste/meest gebruik</w:t>
+      </w:r>
+      <w:r>
+        <w:t>t</w:t>
+      </w:r>
+      <w:r>
+        <w:t>e elementen uit Interface vergeleken en notities van genomen. Eens volledig is, videoclip van maken.</w:t>
+      </w:r>
+    </w:p>
+    <w:p>
+      <w:r>
+        <w:rPr>
+          <w:noProof/>
+        </w:rPr>
+        <w:drawing>
+          <wp:inline distT="0" distB="0" distL="0" distR="0">
+            <wp:extent cx="4040504" cy="5387340"/>
+            <wp:effectExtent l="0" t="6985" r="0" b="0"/>
+            <wp:docPr id="2" name="Afbeelding 2"/>
+            <wp:cNvGraphicFramePr>
+              <a:graphicFrameLocks xmlns:a="http://schemas.openxmlformats.org/drawingml/2006/main" noChangeAspect="1"/>
+            </wp:cNvGraphicFramePr>
+            <a:graphic xmlns:a="http://schemas.openxmlformats.org/drawingml/2006/main">
+              <a:graphicData uri="http://schemas.openxmlformats.org/drawingml/2006/picture">
+                <pic:pic xmlns:pic="http://schemas.openxmlformats.org/drawingml/2006/picture">
+                  <pic:nvPicPr>
+                    <pic:cNvPr id="2" name="notities-vergelijking-interface-toolbox1.jpg"/>
+                    <pic:cNvPicPr/>
+                  </pic:nvPicPr>
+                  <pic:blipFill>
+                    <a:blip r:embed="rId8" cstate="print">
+                      <a:extLst>
+                        <a:ext uri="{28A0092B-C50C-407E-A947-70E740481C1C}">
+                          <a14:useLocalDpi xmlns:a14="http://schemas.microsoft.com/office/drawing/2010/main" val="0"/>
+                        </a:ext>
+                      </a:extLst>
+                    </a:blip>
+                    <a:stretch>
+                      <a:fillRect/>
+                    </a:stretch>
+                  </pic:blipFill>
+                  <pic:spPr>
+                    <a:xfrm rot="5400000">
+                      <a:off x="0" y="0"/>
+                      <a:ext cx="4044479" cy="5392639"/>
+                    </a:xfrm>
+                    <a:prstGeom prst="rect">
+                      <a:avLst/>
+                    </a:prstGeom>
+                  </pic:spPr>
+                </pic:pic>
+              </a:graphicData>
+            </a:graphic>
+          </wp:inline>
+        </w:drawing>
+      </w:r>
+    </w:p>
+    <w:p>
+      <w:r>
+        <w:rPr>
+          <w:noProof/>
+        </w:rPr>
+        <w:lastRenderedPageBreak/>
+        <w:drawing>
+          <wp:inline distT="0" distB="0" distL="0" distR="0">
+            <wp:extent cx="4011930" cy="5349240"/>
+            <wp:effectExtent l="0" t="1905" r="5715" b="5715"/>
+            <wp:docPr id="3" name="Afbeelding 3"/>
+            <wp:cNvGraphicFramePr>
+              <a:graphicFrameLocks xmlns:a="http://schemas.openxmlformats.org/drawingml/2006/main" noChangeAspect="1"/>
+            </wp:cNvGraphicFramePr>
+            <a:graphic xmlns:a="http://schemas.openxmlformats.org/drawingml/2006/main">
+              <a:graphicData uri="http://schemas.openxmlformats.org/drawingml/2006/picture">
+                <pic:pic xmlns:pic="http://schemas.openxmlformats.org/drawingml/2006/picture">
+                  <pic:nvPicPr>
+                    <pic:cNvPr id="3" name="notities-vergelijking-interface-toolbox2.jpg"/>
+                    <pic:cNvPicPr/>
+                  </pic:nvPicPr>
+                  <pic:blipFill>
+                    <a:blip r:embed="rId9" cstate="print">
+                      <a:extLst>
+                        <a:ext uri="{28A0092B-C50C-407E-A947-70E740481C1C}">
+                          <a14:useLocalDpi xmlns:a14="http://schemas.microsoft.com/office/drawing/2010/main" val="0"/>
+                        </a:ext>
+                      </a:extLst>
+                    </a:blip>
+                    <a:stretch>
+                      <a:fillRect/>
+                    </a:stretch>
+                  </pic:blipFill>
+                  <pic:spPr>
+                    <a:xfrm rot="5400000">
+                      <a:off x="0" y="0"/>
+                      <a:ext cx="4013171" cy="5350895"/>
+                    </a:xfrm>
+                    <a:prstGeom prst="rect">
+                      <a:avLst/>
+                    </a:prstGeom>
+                  </pic:spPr>
+                </pic:pic>
+              </a:graphicData>
+            </a:graphic>
+          </wp:inline>
+        </w:drawing>
       </w:r>
       <w:bookmarkStart w:id="0" w:name="_GoBack"/>
       <w:bookmarkEnd w:id="0"/>
-      <w:r>
-        <w:t xml:space="preserve">Lumix </w:t>
-      </w:r>
-      <w:r>
-        <w:t>camera opgenomen tijdens het opnemen van de schermopnames en later in Premiere Pro samengezet met de schermopnames.</w:t>
-      </w:r>
-    </w:p>
+    </w:p>
+    <w:p/>
     <w:p/>
     <w:sectPr>
       <w:pgSz w:w="11906" w:h="16838"/>

</xml_diff>

<commit_message>
Toevoegen vergelijking kleuren contrasten bewerken, tests muis op schermopname.
</commit_message>
<xml_diff>
--- a/Logboek.docx
+++ b/Logboek.docx
@@ -277,11 +277,60 @@
           </wp:inline>
         </w:drawing>
       </w:r>
+    </w:p>
+    <w:p/>
+    <w:p/>
+    <w:p/>
+    <w:p/>
+    <w:p/>
+    <w:p/>
+    <w:p/>
+    <w:p/>
+    <w:p/>
+    <w:p/>
+    <w:p/>
+    <w:p/>
+    <w:p/>
+    <w:p/>
+    <w:p/>
+    <w:p/>
+    <w:p/>
+    <w:p>
+      <w:r>
+        <w:lastRenderedPageBreak/>
+        <w:t>10/10:</w:t>
+      </w:r>
+    </w:p>
+    <w:p>
+      <w:r>
+        <w:t>Vergelijken kleur- en contrast bewerkingen in GIMP en Photoshop.</w:t>
+      </w:r>
+    </w:p>
+    <w:p>
+      <w:r>
+        <w:t>Opname 1 afbeelding bewerken in beide programma’s. Bekijken voornaamste verschillen, aantal opties in elk programma, kwaliteitsverschil,..</w:t>
+      </w:r>
+    </w:p>
+    <w:p>
+      <w:r>
+        <w:t>Bekijken opname met muis in beeld.</w:t>
+      </w:r>
+    </w:p>
+    <w:p>
+      <w:hyperlink r:id="rId10" w:history="1">
+        <w:r>
+          <w:rPr>
+            <w:rStyle w:val="Hyperlink"/>
+          </w:rPr>
+          <w:t>https://www.youtube.com/watch?v=mBoYWaLXesg</w:t>
+        </w:r>
+      </w:hyperlink>
+      <w:r>
+        <w:t xml:space="preserve"> </w:t>
+      </w:r>
       <w:bookmarkStart w:id="0" w:name="_GoBack"/>
       <w:bookmarkEnd w:id="0"/>
     </w:p>
-    <w:p/>
-    <w:p/>
     <w:sectPr>
       <w:pgSz w:w="11906" w:h="16838"/>
       <w:pgMar w:top="1417" w:right="1417" w:bottom="1417" w:left="1417" w:header="708" w:footer="708" w:gutter="0"/>

</xml_diff>

<commit_message>
Toevoegen GIMP batch uitproberen, vergelijking PS GIMP batch notities
</commit_message>
<xml_diff>
--- a/Logboek.docx
+++ b/Logboek.docx
@@ -289,15 +289,8 @@
     <w:p/>
     <w:p/>
     <w:p/>
-    <w:p/>
-    <w:p/>
-    <w:p/>
-    <w:p/>
-    <w:p/>
-    <w:p/>
-    <w:p>
-      <w:r>
-        <w:lastRenderedPageBreak/>
+    <w:p>
+      <w:r>
         <w:t>10/10:</w:t>
       </w:r>
     </w:p>
@@ -328,9 +321,154 @@
       <w:r>
         <w:t xml:space="preserve"> </w:t>
       </w:r>
+    </w:p>
+    <w:p>
       <w:bookmarkStart w:id="0" w:name="_GoBack"/>
       <w:bookmarkEnd w:id="0"/>
     </w:p>
+    <w:p>
+      <w:r>
+        <w:t>20/10:</w:t>
+      </w:r>
+    </w:p>
+    <w:p>
+      <w:r>
+        <w:t>Vergelijken batch optie in Photoshop en GIMP.</w:t>
+      </w:r>
+    </w:p>
+    <w:p>
+      <w:r>
+        <w:t xml:space="preserve">Testen op 400 foto’s </w:t>
+      </w:r>
+      <w:r>
+        <w:sym w:font="Wingdings" w:char="F0E0"/>
+      </w:r>
+      <w:r>
+        <w:t xml:space="preserve"> saturatie en contrast verminderen.</w:t>
+      </w:r>
+    </w:p>
+    <w:p>
+      <w:r>
+        <w:t>1 corrupte jpg file ertussen gestoken om te zien wat beide programma’s hier meer zouden doen. Tijd vergelijken tussen beide programma’s, hoe lang duurt het om deze actie uit te voeren.</w:t>
+      </w:r>
+    </w:p>
+    <w:p>
+      <w:pPr>
+        <w:pStyle w:val="Lijstalinea"/>
+        <w:numPr>
+          <w:ilvl w:val="0"/>
+          <w:numId w:val="2"/>
+        </w:numPr>
+      </w:pPr>
+      <w:hyperlink r:id="rId11" w:history="1">
+        <w:r>
+          <w:rPr>
+            <w:rStyle w:val="Hyperlink"/>
+          </w:rPr>
+          <w:t>https://www.photofacts.nl/fotografie/rubriek/tutorials/batch_verwerking_en_acties_in_photoshop.asp</w:t>
+        </w:r>
+      </w:hyperlink>
+    </w:p>
+    <w:p>
+      <w:pPr>
+        <w:pStyle w:val="Lijstalinea"/>
+        <w:numPr>
+          <w:ilvl w:val="0"/>
+          <w:numId w:val="2"/>
+        </w:numPr>
+      </w:pPr>
+      <w:hyperlink r:id="rId12" w:history="1">
+        <w:r>
+          <w:rPr>
+            <w:rStyle w:val="Hyperlink"/>
+          </w:rPr>
+          <w:t>https://www.gimp.org/tutorials/Basic_Batch/</w:t>
+        </w:r>
+      </w:hyperlink>
+    </w:p>
+    <w:p>
+      <w:pPr>
+        <w:pStyle w:val="Lijstalinea"/>
+        <w:numPr>
+          <w:ilvl w:val="0"/>
+          <w:numId w:val="2"/>
+        </w:numPr>
+      </w:pPr>
+      <w:hyperlink r:id="rId13" w:history="1">
+        <w:r>
+          <w:rPr>
+            <w:rStyle w:val="Hyperlink"/>
+          </w:rPr>
+          <w:t>https://www.maketecheasier.com/batch-process-files-in-gimp/</w:t>
+        </w:r>
+      </w:hyperlink>
+    </w:p>
+    <w:p>
+      <w:pPr>
+        <w:pStyle w:val="Lijstalinea"/>
+        <w:numPr>
+          <w:ilvl w:val="0"/>
+          <w:numId w:val="2"/>
+        </w:numPr>
+      </w:pPr>
+      <w:hyperlink r:id="rId14" w:history="1">
+        <w:r>
+          <w:rPr>
+            <w:rStyle w:val="Hyperlink"/>
+          </w:rPr>
+          <w:t>http://www.makeuseof.com/tag/use-gimp-to-batch-edit-your-images-windows-specific-instructions/</w:t>
+        </w:r>
+      </w:hyperlink>
+    </w:p>
+    <w:p>
+      <w:r>
+        <w:rPr>
+          <w:noProof/>
+        </w:rPr>
+        <w:drawing>
+          <wp:inline distT="0" distB="0" distL="0" distR="0">
+            <wp:extent cx="4320540" cy="5760720"/>
+            <wp:effectExtent l="3810" t="0" r="7620" b="7620"/>
+            <wp:docPr id="1" name="Afbeelding 1"/>
+            <wp:cNvGraphicFramePr>
+              <a:graphicFrameLocks xmlns:a="http://schemas.openxmlformats.org/drawingml/2006/main" noChangeAspect="1"/>
+            </wp:cNvGraphicFramePr>
+            <a:graphic xmlns:a="http://schemas.openxmlformats.org/drawingml/2006/main">
+              <a:graphicData uri="http://schemas.openxmlformats.org/drawingml/2006/picture">
+                <pic:pic xmlns:pic="http://schemas.openxmlformats.org/drawingml/2006/picture">
+                  <pic:nvPicPr>
+                    <pic:cNvPr id="1" name="notities-vergelijking-batch.jpg"/>
+                    <pic:cNvPicPr/>
+                  </pic:nvPicPr>
+                  <pic:blipFill>
+                    <a:blip r:embed="rId15" cstate="print">
+                      <a:extLst>
+                        <a:ext uri="{28A0092B-C50C-407E-A947-70E740481C1C}">
+                          <a14:useLocalDpi xmlns:a14="http://schemas.microsoft.com/office/drawing/2010/main" val="0"/>
+                        </a:ext>
+                      </a:extLst>
+                    </a:blip>
+                    <a:stretch>
+                      <a:fillRect/>
+                    </a:stretch>
+                  </pic:blipFill>
+                  <pic:spPr>
+                    <a:xfrm rot="16200000">
+                      <a:off x="0" y="0"/>
+                      <a:ext cx="4320540" cy="5760720"/>
+                    </a:xfrm>
+                    <a:prstGeom prst="rect">
+                      <a:avLst/>
+                    </a:prstGeom>
+                  </pic:spPr>
+                </pic:pic>
+              </a:graphicData>
+            </a:graphic>
+          </wp:inline>
+        </w:drawing>
+      </w:r>
+    </w:p>
+    <w:p/>
     <w:sectPr>
       <w:pgSz w:w="11906" w:h="16838"/>
       <w:pgMar w:top="1417" w:right="1417" w:bottom="1417" w:left="1417" w:header="708" w:footer="708" w:gutter="0"/>
@@ -456,8 +594,239 @@
       </w:rPr>
     </w:lvl>
   </w:abstractNum>
+  <w:abstractNum w:abstractNumId="1" w15:restartNumberingAfterBreak="0">
+    <w:nsid w:val="3BCE0A1D"/>
+    <w:multiLevelType w:val="hybridMultilevel"/>
+    <w:tmpl w:val="7D34A7D4"/>
+    <w:lvl w:ilvl="0" w:tplc="5844B2D0">
+      <w:numFmt w:val="bullet"/>
+      <w:lvlText w:val="-"/>
+      <w:lvlJc w:val="left"/>
+      <w:pPr>
+        <w:ind w:left="720" w:hanging="360"/>
+      </w:pPr>
+      <w:rPr>
+        <w:rFonts w:ascii="Calibri" w:eastAsiaTheme="minorEastAsia" w:hAnsi="Calibri" w:cs="Calibri" w:hint="default"/>
+      </w:rPr>
+    </w:lvl>
+    <w:lvl w:ilvl="1" w:tplc="08130003" w:tentative="1">
+      <w:start w:val="1"/>
+      <w:numFmt w:val="bullet"/>
+      <w:lvlText w:val="o"/>
+      <w:lvlJc w:val="left"/>
+      <w:pPr>
+        <w:ind w:left="1440" w:hanging="360"/>
+      </w:pPr>
+      <w:rPr>
+        <w:rFonts w:ascii="Courier New" w:hAnsi="Courier New" w:cs="Courier New" w:hint="default"/>
+      </w:rPr>
+    </w:lvl>
+    <w:lvl w:ilvl="2" w:tplc="08130005" w:tentative="1">
+      <w:start w:val="1"/>
+      <w:numFmt w:val="bullet"/>
+      <w:lvlText w:val=""/>
+      <w:lvlJc w:val="left"/>
+      <w:pPr>
+        <w:ind w:left="2160" w:hanging="360"/>
+      </w:pPr>
+      <w:rPr>
+        <w:rFonts w:ascii="Wingdings" w:hAnsi="Wingdings" w:hint="default"/>
+      </w:rPr>
+    </w:lvl>
+    <w:lvl w:ilvl="3" w:tplc="08130001" w:tentative="1">
+      <w:start w:val="1"/>
+      <w:numFmt w:val="bullet"/>
+      <w:lvlText w:val=""/>
+      <w:lvlJc w:val="left"/>
+      <w:pPr>
+        <w:ind w:left="2880" w:hanging="360"/>
+      </w:pPr>
+      <w:rPr>
+        <w:rFonts w:ascii="Symbol" w:hAnsi="Symbol" w:hint="default"/>
+      </w:rPr>
+    </w:lvl>
+    <w:lvl w:ilvl="4" w:tplc="08130003" w:tentative="1">
+      <w:start w:val="1"/>
+      <w:numFmt w:val="bullet"/>
+      <w:lvlText w:val="o"/>
+      <w:lvlJc w:val="left"/>
+      <w:pPr>
+        <w:ind w:left="3600" w:hanging="360"/>
+      </w:pPr>
+      <w:rPr>
+        <w:rFonts w:ascii="Courier New" w:hAnsi="Courier New" w:cs="Courier New" w:hint="default"/>
+      </w:rPr>
+    </w:lvl>
+    <w:lvl w:ilvl="5" w:tplc="08130005" w:tentative="1">
+      <w:start w:val="1"/>
+      <w:numFmt w:val="bullet"/>
+      <w:lvlText w:val=""/>
+      <w:lvlJc w:val="left"/>
+      <w:pPr>
+        <w:ind w:left="4320" w:hanging="360"/>
+      </w:pPr>
+      <w:rPr>
+        <w:rFonts w:ascii="Wingdings" w:hAnsi="Wingdings" w:hint="default"/>
+      </w:rPr>
+    </w:lvl>
+    <w:lvl w:ilvl="6" w:tplc="08130001" w:tentative="1">
+      <w:start w:val="1"/>
+      <w:numFmt w:val="bullet"/>
+      <w:lvlText w:val=""/>
+      <w:lvlJc w:val="left"/>
+      <w:pPr>
+        <w:ind w:left="5040" w:hanging="360"/>
+      </w:pPr>
+      <w:rPr>
+        <w:rFonts w:ascii="Symbol" w:hAnsi="Symbol" w:hint="default"/>
+      </w:rPr>
+    </w:lvl>
+    <w:lvl w:ilvl="7" w:tplc="08130003" w:tentative="1">
+      <w:start w:val="1"/>
+      <w:numFmt w:val="bullet"/>
+      <w:lvlText w:val="o"/>
+      <w:lvlJc w:val="left"/>
+      <w:pPr>
+        <w:ind w:left="5760" w:hanging="360"/>
+      </w:pPr>
+      <w:rPr>
+        <w:rFonts w:ascii="Courier New" w:hAnsi="Courier New" w:cs="Courier New" w:hint="default"/>
+      </w:rPr>
+    </w:lvl>
+    <w:lvl w:ilvl="8" w:tplc="08130005" w:tentative="1">
+      <w:start w:val="1"/>
+      <w:numFmt w:val="bullet"/>
+      <w:lvlText w:val=""/>
+      <w:lvlJc w:val="left"/>
+      <w:pPr>
+        <w:ind w:left="6480" w:hanging="360"/>
+      </w:pPr>
+      <w:rPr>
+        <w:rFonts w:ascii="Wingdings" w:hAnsi="Wingdings" w:hint="default"/>
+      </w:rPr>
+    </w:lvl>
+  </w:abstractNum>
+  <w:abstractNum w:abstractNumId="2" w15:restartNumberingAfterBreak="0">
+    <w:nsid w:val="72A04422"/>
+    <w:multiLevelType w:val="hybridMultilevel"/>
+    <w:tmpl w:val="7F7C1692"/>
+    <w:lvl w:ilvl="0" w:tplc="B4781308">
+      <w:start w:val="1"/>
+      <w:numFmt w:val="bullet"/>
+      <w:lvlText w:val="-"/>
+      <w:lvlJc w:val="left"/>
+      <w:pPr>
+        <w:ind w:left="720" w:hanging="360"/>
+      </w:pPr>
+      <w:rPr>
+        <w:rFonts w:ascii="Calibri" w:eastAsiaTheme="minorEastAsia" w:hAnsi="Calibri" w:cs="Calibri" w:hint="default"/>
+      </w:rPr>
+    </w:lvl>
+    <w:lvl w:ilvl="1" w:tplc="08130003" w:tentative="1">
+      <w:start w:val="1"/>
+      <w:numFmt w:val="bullet"/>
+      <w:lvlText w:val="o"/>
+      <w:lvlJc w:val="left"/>
+      <w:pPr>
+        <w:ind w:left="1440" w:hanging="360"/>
+      </w:pPr>
+      <w:rPr>
+        <w:rFonts w:ascii="Courier New" w:hAnsi="Courier New" w:cs="Courier New" w:hint="default"/>
+      </w:rPr>
+    </w:lvl>
+    <w:lvl w:ilvl="2" w:tplc="08130005" w:tentative="1">
+      <w:start w:val="1"/>
+      <w:numFmt w:val="bullet"/>
+      <w:lvlText w:val=""/>
+      <w:lvlJc w:val="left"/>
+      <w:pPr>
+        <w:ind w:left="2160" w:hanging="360"/>
+      </w:pPr>
+      <w:rPr>
+        <w:rFonts w:ascii="Wingdings" w:hAnsi="Wingdings" w:hint="default"/>
+      </w:rPr>
+    </w:lvl>
+    <w:lvl w:ilvl="3" w:tplc="08130001" w:tentative="1">
+      <w:start w:val="1"/>
+      <w:numFmt w:val="bullet"/>
+      <w:lvlText w:val=""/>
+      <w:lvlJc w:val="left"/>
+      <w:pPr>
+        <w:ind w:left="2880" w:hanging="360"/>
+      </w:pPr>
+      <w:rPr>
+        <w:rFonts w:ascii="Symbol" w:hAnsi="Symbol" w:hint="default"/>
+      </w:rPr>
+    </w:lvl>
+    <w:lvl w:ilvl="4" w:tplc="08130003" w:tentative="1">
+      <w:start w:val="1"/>
+      <w:numFmt w:val="bullet"/>
+      <w:lvlText w:val="o"/>
+      <w:lvlJc w:val="left"/>
+      <w:pPr>
+        <w:ind w:left="3600" w:hanging="360"/>
+      </w:pPr>
+      <w:rPr>
+        <w:rFonts w:ascii="Courier New" w:hAnsi="Courier New" w:cs="Courier New" w:hint="default"/>
+      </w:rPr>
+    </w:lvl>
+    <w:lvl w:ilvl="5" w:tplc="08130005" w:tentative="1">
+      <w:start w:val="1"/>
+      <w:numFmt w:val="bullet"/>
+      <w:lvlText w:val=""/>
+      <w:lvlJc w:val="left"/>
+      <w:pPr>
+        <w:ind w:left="4320" w:hanging="360"/>
+      </w:pPr>
+      <w:rPr>
+        <w:rFonts w:ascii="Wingdings" w:hAnsi="Wingdings" w:hint="default"/>
+      </w:rPr>
+    </w:lvl>
+    <w:lvl w:ilvl="6" w:tplc="08130001" w:tentative="1">
+      <w:start w:val="1"/>
+      <w:numFmt w:val="bullet"/>
+      <w:lvlText w:val=""/>
+      <w:lvlJc w:val="left"/>
+      <w:pPr>
+        <w:ind w:left="5040" w:hanging="360"/>
+      </w:pPr>
+      <w:rPr>
+        <w:rFonts w:ascii="Symbol" w:hAnsi="Symbol" w:hint="default"/>
+      </w:rPr>
+    </w:lvl>
+    <w:lvl w:ilvl="7" w:tplc="08130003" w:tentative="1">
+      <w:start w:val="1"/>
+      <w:numFmt w:val="bullet"/>
+      <w:lvlText w:val="o"/>
+      <w:lvlJc w:val="left"/>
+      <w:pPr>
+        <w:ind w:left="5760" w:hanging="360"/>
+      </w:pPr>
+      <w:rPr>
+        <w:rFonts w:ascii="Courier New" w:hAnsi="Courier New" w:cs="Courier New" w:hint="default"/>
+      </w:rPr>
+    </w:lvl>
+    <w:lvl w:ilvl="8" w:tplc="08130005" w:tentative="1">
+      <w:start w:val="1"/>
+      <w:numFmt w:val="bullet"/>
+      <w:lvlText w:val=""/>
+      <w:lvlJc w:val="left"/>
+      <w:pPr>
+        <w:ind w:left="6480" w:hanging="360"/>
+      </w:pPr>
+      <w:rPr>
+        <w:rFonts w:ascii="Wingdings" w:hAnsi="Wingdings" w:hint="default"/>
+      </w:rPr>
+    </w:lvl>
+  </w:abstractNum>
   <w:num w:numId="1">
     <w:abstractNumId w:val="0"/>
+  </w:num>
+  <w:num w:numId="2">
+    <w:abstractNumId w:val="2"/>
+  </w:num>
+  <w:num w:numId="3">
+    <w:abstractNumId w:val="1"/>
   </w:num>
 </w:numbering>
 </file>

</xml_diff>